<commit_message>
agregamos una segunda linea de codigo
</commit_message>
<xml_diff>
--- a/Archivo1.docx
+++ b/Archivo1.docx
@@ -19,6 +19,19 @@
           <w:lang w:val="es-ES"/>
         </w:rPr>
         <w:t xml:space="preserve">corregida </w:t>
+      </w:r>
+    </w:p>
+    <w:p>
+      <w:pPr>
+        <w:rPr>
+          <w:lang w:val="es-ES"/>
+        </w:rPr>
+      </w:pPr>
+      <w:r>
+        <w:rPr>
+          <w:lang w:val="es-ES"/>
+        </w:rPr>
+        <w:t xml:space="preserve">Mi segunda línea de código </w:t>
       </w:r>
     </w:p>
     <w:p>

</xml_diff>

<commit_message>
Conflicto de master comit
</commit_message>
<xml_diff>
--- a/Archivo1.docx
+++ b/Archivo1.docx
@@ -32,6 +32,19 @@
           <w:lang w:val="es-ES"/>
         </w:rPr>
         <w:t xml:space="preserve">Mi segunda línea de código </w:t>
+      </w:r>
+    </w:p>
+    <w:p>
+      <w:pPr>
+        <w:rPr>
+          <w:lang w:val="es-ES"/>
+        </w:rPr>
+      </w:pPr>
+      <w:r>
+        <w:rPr>
+          <w:lang w:val="es-ES"/>
+        </w:rPr>
+        <w:t xml:space="preserve">Nueva línea de código de la rama master </w:t>
       </w:r>
     </w:p>
     <w:p>

</xml_diff>